<commit_message>
Added folders for my final semester classes
</commit_message>
<xml_diff>
--- a/Summer-2-2021/665/Assignments/4/assignment4-1.docx
+++ b/Summer-2-2021/665/Assignments/4/assignment4-1.docx
@@ -62,13 +62,26 @@
         <w:t xml:space="preserve"> </w:t>
       </w:r>
       <w:r>
-        <w:t>utilize a adapter design pattern. The adapter interface will be the new API, which will send its commands to the old API. All commands will be issued by a Company object, which will be a singleton. The Company will contain the "database" of</w:t>
-      </w:r>
-      <w:r>
-        <w:t xml:space="preserve"> </w:t>
-      </w:r>
-      <w:r>
-        <w:t>all of the customer's and their associated data, in this case their emails. Any changes to customer data can be handled in</w:t>
+        <w:t xml:space="preserve">utilize </w:t>
+      </w:r>
+      <w:proofErr w:type="gramStart"/>
+      <w:r>
+        <w:t>a</w:t>
+      </w:r>
+      <w:proofErr w:type="gramEnd"/>
+      <w:r>
+        <w:t xml:space="preserve"> adapter design pattern. The adapter interface will be the new API, which will send its commands to the old API. All commands will be issued by a Company object, which will be a singleton. The Company will contain the "database" of</w:t>
+      </w:r>
+      <w:r>
+        <w:t xml:space="preserve"> </w:t>
+      </w:r>
+      <w:proofErr w:type="gramStart"/>
+      <w:r>
+        <w:t>all of</w:t>
+      </w:r>
+      <w:proofErr w:type="gramEnd"/>
+      <w:r>
+        <w:t xml:space="preserve"> the customer's and their associated data, in this case their emails. Any changes to customer data can be handled in</w:t>
       </w:r>
       <w:r>
         <w:t xml:space="preserve"> </w:t>
@@ -111,7 +124,15 @@
         <w:t xml:space="preserve"> </w:t>
       </w:r>
       <w:r>
-        <w:t>that it was not cluttered, easy for developers to read, and simple enough to understand. All of the classes will be generalized</w:t>
+        <w:t xml:space="preserve">that it was not cluttered, easy for developers to read, and simple enough to understand. </w:t>
+      </w:r>
+      <w:proofErr w:type="gramStart"/>
+      <w:r>
+        <w:t>All of</w:t>
+      </w:r>
+      <w:proofErr w:type="gramEnd"/>
+      <w:r>
+        <w:t xml:space="preserve"> the classes will be generalized</w:t>
       </w:r>
       <w:r>
         <w:t xml:space="preserve"> </w:t>
@@ -151,7 +172,15 @@
         <w:jc w:val="both"/>
       </w:pPr>
       <w:r>
-        <w:t>Given that all of the major objects will have entirely separate classes, and they will have little to no overlap, then there will be little to no opportunity for duplications.</w:t>
+        <w:t xml:space="preserve">Given that </w:t>
+      </w:r>
+      <w:proofErr w:type="gramStart"/>
+      <w:r>
+        <w:t>all of</w:t>
+      </w:r>
+      <w:proofErr w:type="gramEnd"/>
+      <w:r>
+        <w:t xml:space="preserve"> the major objects will have entirely separate classes, and they will have little to no overlap, then there will be little to no opportunity for duplications.</w:t>
       </w:r>
     </w:p>
     <w:p>
@@ -245,7 +274,15 @@
       </w:r>
       <w:proofErr w:type="spellEnd"/>
       <w:r>
-        <w:t xml:space="preserve">() on all of the subclasses in the factory, and populate the contents of an Email object. </w:t>
+        <w:t xml:space="preserve">() on </w:t>
+      </w:r>
+      <w:proofErr w:type="gramStart"/>
+      <w:r>
+        <w:t>all of</w:t>
+      </w:r>
+      <w:proofErr w:type="gramEnd"/>
+      <w:r>
+        <w:t xml:space="preserve"> the subclasses in the factory, and populate the contents of an Email object. </w:t>
       </w:r>
     </w:p>
     <w:p>

</xml_diff>